<commit_message>
update the project description
</commit_message>
<xml_diff>
--- a/Bus-As-A-Service.docx
+++ b/Bus-As-A-Service.docx
@@ -24,9 +24,7 @@
           <w:szCs w:val="40"/>
           <w:lang w:bidi="ar-EG"/>
         </w:rPr>
-        <w:t>Bus As A Service</w:t>
-        <w:br/>
-        <w:t>Baas</w:t>
+        <w:t>Bus As A Service (BAAS)</w:t>
       </w:r>
     </w:p>
     <w:p>
@@ -86,38 +84,99 @@
           <w:szCs w:val="28"/>
           <w:lang w:bidi="ar-EG"/>
         </w:rPr>
-        <w:t>Statement of the problem</w:t>
-      </w:r>
-    </w:p>
-    <w:p>
-      <w:pPr>
-        <w:pStyle w:val="ListParagraph"/>
-        <w:bidi w:val="0"/>
-        <w:ind w:left="0" w:right="-397" w:hanging="0"/>
-        <w:jc w:val="left"/>
-        <w:rPr>
-          <w:rFonts w:cs="Calibri" w:cstheme="minorHAnsi"/>
-          <w:color w:val="000000" w:themeColor="text1"/>
-          <w:sz w:val="28"/>
-          <w:szCs w:val="28"/>
-          <w:lang w:bidi="ar-EG"/>
-        </w:rPr>
-      </w:pPr>
-      <w:r>
-        <w:rPr>
-          <w:rFonts w:cs="Calibri" w:cstheme="minorHAnsi"/>
-          <w:color w:val="000000" w:themeColor="text1"/>
-          <w:sz w:val="28"/>
-          <w:szCs w:val="28"/>
-          <w:lang w:bidi="ar-EG"/>
-        </w:rPr>
-        <w:t>If you have a trip for a place far from you, you will have 3 choices :</w:t>
-        <w:br/>
-        <w:t>1)Use the public transportation which will lead you spending a lot of effort – changing from one vehicle to another – keeping in mind that there is no time restriction .</w:t>
-        <w:br/>
-        <w:t>2)Use transportation app – if it is not a private drive – then it will not drive you to your destination – most of time -  but to the nearest point to your destination that lies in their way .</w:t>
-        <w:br/>
-        <w:t>3)Use Baas and decide your destination and arrival time.</w:t>
+        <w:t xml:space="preserve">Problem statement </w:t>
+      </w:r>
+    </w:p>
+    <w:p>
+      <w:pPr>
+        <w:pStyle w:val="ListParagraph"/>
+        <w:numPr>
+          <w:ilvl w:val="0"/>
+          <w:numId w:val="0"/>
+        </w:numPr>
+        <w:bidi w:val="0"/>
+        <w:spacing w:lineRule="auto" w:line="360" w:before="240" w:after="200"/>
+        <w:ind w:left="-37" w:hanging="0"/>
+        <w:contextualSpacing/>
+        <w:jc w:val="left"/>
+        <w:rPr>
+          <w:b/>
+          <w:b/>
+          <w:bCs/>
+          <w:sz w:val="28"/>
+          <w:szCs w:val="28"/>
+          <w:lang w:bidi="ar-EG"/>
+        </w:rPr>
+      </w:pPr>
+      <w:r>
+        <w:rPr>
+          <w:sz w:val="28"/>
+          <w:szCs w:val="28"/>
+          <w:lang w:bidi="ar-EG"/>
+        </w:rPr>
+        <w:t>All transportation apps service individual users to transport them from their location to destination or group of people from station to another station and all applications compete only for saving money with different qualities until now so there are some questions:</w:t>
+      </w:r>
+    </w:p>
+    <w:p>
+      <w:pPr>
+        <w:pStyle w:val="ListParagraph"/>
+        <w:numPr>
+          <w:ilvl w:val="0"/>
+          <w:numId w:val="5"/>
+        </w:numPr>
+        <w:bidi w:val="0"/>
+        <w:spacing w:before="240" w:after="200"/>
+        <w:contextualSpacing/>
+        <w:jc w:val="left"/>
+        <w:rPr>
+          <w:sz w:val="28"/>
+          <w:szCs w:val="28"/>
+          <w:lang w:bidi="ar-EG"/>
+        </w:rPr>
+      </w:pPr>
+      <w:r>
+        <w:rPr>
+          <w:sz w:val="28"/>
+          <w:szCs w:val="28"/>
+          <w:lang w:bidi="ar-EG"/>
+        </w:rPr>
+        <w:t>What about organizations and how much cost of buying buses, maintenance it and employ drivers if it wants to comfort its employees?</w:t>
+      </w:r>
+    </w:p>
+    <w:p>
+      <w:pPr>
+        <w:pStyle w:val="ListParagraph"/>
+        <w:numPr>
+          <w:ilvl w:val="0"/>
+          <w:numId w:val="5"/>
+        </w:numPr>
+        <w:bidi w:val="0"/>
+        <w:spacing w:before="240" w:after="200"/>
+        <w:contextualSpacing/>
+        <w:jc w:val="left"/>
+        <w:rPr>
+          <w:sz w:val="28"/>
+          <w:szCs w:val="28"/>
+          <w:lang w:bidi="ar-EG"/>
+        </w:rPr>
+      </w:pPr>
+      <w:r>
+        <w:rPr>
+          <w:sz w:val="28"/>
+          <w:szCs w:val="28"/>
+          <w:lang w:bidi="ar-EG"/>
+        </w:rPr>
+        <w:t>What about the employees of the organizations who have some issues</w:t>
+      </w:r>
+      <w:bookmarkStart w:id="0" w:name="_GoBack"/>
+      <w:bookmarkEnd w:id="0"/>
+      <w:r>
+        <w:rPr>
+          <w:sz w:val="28"/>
+          <w:szCs w:val="28"/>
+          <w:lang w:bidi="ar-EG"/>
+        </w:rPr>
+        <w:t xml:space="preserve"> in timing and making more efforts if they decide to use public transportations and pricing if they decide to use transportation applications?  </w:t>
       </w:r>
     </w:p>
     <w:p>
@@ -230,140 +289,7 @@
           <w:szCs w:val="28"/>
           <w:lang w:bidi="ar-EG"/>
         </w:rPr>
-        <w:t>Provide any institute with a service to maintain and improve their system by making the institute reachable in the preferred time – for their people whether employees, visitors or any kind of people want to reach this place (institute( in a specified time – by organizing trips to these institutes where all the details are determined by this institute through the BaaS application.</w:t>
-      </w:r>
-    </w:p>
-    <w:p>
-      <w:pPr>
-        <w:pStyle w:val="ListParagraph"/>
-        <w:bidi w:val="0"/>
-        <w:jc w:val="left"/>
-        <w:rPr>
-          <w:sz w:val="32"/>
-          <w:szCs w:val="32"/>
-          <w:lang w:bidi="ar-EG"/>
-        </w:rPr>
-      </w:pPr>
-      <w:r>
-        <w:rPr>
-          <w:sz w:val="32"/>
-          <w:szCs w:val="32"/>
-          <w:lang w:bidi="ar-EG"/>
-        </w:rPr>
-      </w:r>
-    </w:p>
-    <w:p>
-      <w:pPr>
-        <w:pStyle w:val="ListParagraph"/>
-        <w:bidi w:val="0"/>
-        <w:jc w:val="left"/>
-        <w:rPr>
-          <w:sz w:val="32"/>
-          <w:szCs w:val="32"/>
-          <w:lang w:bidi="ar-EG"/>
-        </w:rPr>
-      </w:pPr>
-      <w:r>
-        <w:rPr>
-          <w:sz w:val="32"/>
-          <w:szCs w:val="32"/>
-          <w:lang w:bidi="ar-EG"/>
-        </w:rPr>
-      </w:r>
-    </w:p>
-    <w:p>
-      <w:pPr>
-        <w:pStyle w:val="ListParagraph"/>
-        <w:bidi w:val="0"/>
-        <w:jc w:val="left"/>
-        <w:rPr>
-          <w:sz w:val="32"/>
-          <w:szCs w:val="32"/>
-          <w:lang w:bidi="ar-EG"/>
-        </w:rPr>
-      </w:pPr>
-      <w:r>
-        <w:rPr>
-          <w:sz w:val="32"/>
-          <w:szCs w:val="32"/>
-          <w:lang w:bidi="ar-EG"/>
-        </w:rPr>
-      </w:r>
-    </w:p>
-    <w:p>
-      <w:pPr>
-        <w:pStyle w:val="ListParagraph"/>
-        <w:bidi w:val="0"/>
-        <w:jc w:val="left"/>
-        <w:rPr>
-          <w:sz w:val="32"/>
-          <w:szCs w:val="32"/>
-          <w:lang w:bidi="ar-EG"/>
-        </w:rPr>
-      </w:pPr>
-      <w:r>
-        <w:rPr>
-          <w:sz w:val="32"/>
-          <w:szCs w:val="32"/>
-          <w:lang w:bidi="ar-EG"/>
-        </w:rPr>
-      </w:r>
-    </w:p>
-    <w:p>
-      <w:pPr>
-        <w:pStyle w:val="ListParagraph"/>
-        <w:bidi w:val="0"/>
-        <w:jc w:val="left"/>
-        <w:rPr>
-          <w:sz w:val="32"/>
-          <w:szCs w:val="32"/>
-          <w:lang w:bidi="ar-EG"/>
-        </w:rPr>
-      </w:pPr>
-      <w:r>
-        <w:rPr>
-          <w:sz w:val="32"/>
-          <w:szCs w:val="32"/>
-          <w:lang w:bidi="ar-EG"/>
-        </w:rPr>
-      </w:r>
-    </w:p>
-    <w:p>
-      <w:pPr>
-        <w:pStyle w:val="ListParagraph"/>
-        <w:bidi w:val="0"/>
-        <w:jc w:val="left"/>
-        <w:rPr>
-          <w:sz w:val="32"/>
-          <w:szCs w:val="32"/>
-          <w:lang w:bidi="ar-EG"/>
-        </w:rPr>
-      </w:pPr>
-      <w:r>
-        <w:rPr>
-          <w:sz w:val="32"/>
-          <w:szCs w:val="32"/>
-          <w:lang w:bidi="ar-EG"/>
-        </w:rPr>
-      </w:r>
-    </w:p>
-    <w:p>
-      <w:pPr>
-        <w:pStyle w:val="ListParagraph"/>
-        <w:bidi w:val="0"/>
-        <w:jc w:val="left"/>
-        <w:rPr>
-          <w:sz w:val="32"/>
-          <w:szCs w:val="32"/>
-          <w:lang w:bidi="ar-EG"/>
-        </w:rPr>
-      </w:pPr>
-      <w:r>
-        <w:rPr>
-          <w:sz w:val="32"/>
-          <w:szCs w:val="32"/>
-          <w:lang w:bidi="ar-EG"/>
-        </w:rPr>
+        <w:t>Provide any institute with a service to maintain and improve their system by making the institute reachable in the preferred time – for their people whether employees, visitors or any kind of people want to reach this place (institute (in a specified time – by organizing trips to these institutes where all the details are determined by this institute through the BAAS application.</w:t>
       </w:r>
     </w:p>
     <w:p>
@@ -732,13 +658,15 @@
         <w:contextualSpacing/>
         <w:jc w:val="left"/>
         <w:rPr>
-          <w:sz w:val="28"/>
-          <w:szCs w:val="28"/>
-          <w:lang w:bidi="ar-EG"/>
-        </w:rPr>
-      </w:pPr>
-      <w:r>
-        <w:rPr>
+          <w:b w:val="false"/>
+          <w:b w:val="false"/>
+          <w:bCs w:val="false"/>
+        </w:rPr>
+      </w:pPr>
+      <w:r>
+        <w:rPr>
+          <w:b w:val="false"/>
+          <w:bCs w:val="false"/>
           <w:sz w:val="28"/>
           <w:szCs w:val="28"/>
           <w:lang w:bidi="ar-EG"/>
@@ -1292,6 +1220,143 @@
   <w:abstractNum w:abstractNumId="5">
     <w:lvl w:ilvl="0">
       <w:start w:val="1"/>
+      <w:numFmt w:val="bullet"/>
+      <w:lvlText w:val=""/>
+      <w:lvlJc w:val="left"/>
+      <w:pPr>
+        <w:tabs>
+          <w:tab w:val="num" w:pos="0"/>
+        </w:tabs>
+        <w:ind w:left="1043" w:hanging="360"/>
+      </w:pPr>
+      <w:rPr>
+        <w:rFonts w:ascii="Symbol" w:hAnsi="Symbol" w:cs="Symbol" w:hint="default"/>
+      </w:rPr>
+    </w:lvl>
+    <w:lvl w:ilvl="1">
+      <w:start w:val="1"/>
+      <w:numFmt w:val="bullet"/>
+      <w:lvlText w:val="o"/>
+      <w:lvlJc w:val="left"/>
+      <w:pPr>
+        <w:tabs>
+          <w:tab w:val="num" w:pos="0"/>
+        </w:tabs>
+        <w:ind w:left="1763" w:hanging="360"/>
+      </w:pPr>
+      <w:rPr>
+        <w:rFonts w:ascii="Courier New" w:hAnsi="Courier New" w:cs="Courier New" w:hint="default"/>
+      </w:rPr>
+    </w:lvl>
+    <w:lvl w:ilvl="2">
+      <w:start w:val="1"/>
+      <w:numFmt w:val="bullet"/>
+      <w:lvlText w:val=""/>
+      <w:lvlJc w:val="left"/>
+      <w:pPr>
+        <w:tabs>
+          <w:tab w:val="num" w:pos="0"/>
+        </w:tabs>
+        <w:ind w:left="2483" w:hanging="360"/>
+      </w:pPr>
+      <w:rPr>
+        <w:rFonts w:ascii="Wingdings" w:hAnsi="Wingdings" w:cs="Wingdings" w:hint="default"/>
+      </w:rPr>
+    </w:lvl>
+    <w:lvl w:ilvl="3">
+      <w:start w:val="1"/>
+      <w:numFmt w:val="bullet"/>
+      <w:lvlText w:val=""/>
+      <w:lvlJc w:val="left"/>
+      <w:pPr>
+        <w:tabs>
+          <w:tab w:val="num" w:pos="0"/>
+        </w:tabs>
+        <w:ind w:left="3203" w:hanging="360"/>
+      </w:pPr>
+      <w:rPr>
+        <w:rFonts w:ascii="Symbol" w:hAnsi="Symbol" w:cs="Symbol" w:hint="default"/>
+      </w:rPr>
+    </w:lvl>
+    <w:lvl w:ilvl="4">
+      <w:start w:val="1"/>
+      <w:numFmt w:val="bullet"/>
+      <w:lvlText w:val="o"/>
+      <w:lvlJc w:val="left"/>
+      <w:pPr>
+        <w:tabs>
+          <w:tab w:val="num" w:pos="0"/>
+        </w:tabs>
+        <w:ind w:left="3923" w:hanging="360"/>
+      </w:pPr>
+      <w:rPr>
+        <w:rFonts w:ascii="Courier New" w:hAnsi="Courier New" w:cs="Courier New" w:hint="default"/>
+      </w:rPr>
+    </w:lvl>
+    <w:lvl w:ilvl="5">
+      <w:start w:val="1"/>
+      <w:numFmt w:val="bullet"/>
+      <w:lvlText w:val=""/>
+      <w:lvlJc w:val="left"/>
+      <w:pPr>
+        <w:tabs>
+          <w:tab w:val="num" w:pos="0"/>
+        </w:tabs>
+        <w:ind w:left="4643" w:hanging="360"/>
+      </w:pPr>
+      <w:rPr>
+        <w:rFonts w:ascii="Wingdings" w:hAnsi="Wingdings" w:cs="Wingdings" w:hint="default"/>
+      </w:rPr>
+    </w:lvl>
+    <w:lvl w:ilvl="6">
+      <w:start w:val="1"/>
+      <w:numFmt w:val="bullet"/>
+      <w:lvlText w:val=""/>
+      <w:lvlJc w:val="left"/>
+      <w:pPr>
+        <w:tabs>
+          <w:tab w:val="num" w:pos="0"/>
+        </w:tabs>
+        <w:ind w:left="5363" w:hanging="360"/>
+      </w:pPr>
+      <w:rPr>
+        <w:rFonts w:ascii="Symbol" w:hAnsi="Symbol" w:cs="Symbol" w:hint="default"/>
+      </w:rPr>
+    </w:lvl>
+    <w:lvl w:ilvl="7">
+      <w:start w:val="1"/>
+      <w:numFmt w:val="bullet"/>
+      <w:lvlText w:val="o"/>
+      <w:lvlJc w:val="left"/>
+      <w:pPr>
+        <w:tabs>
+          <w:tab w:val="num" w:pos="0"/>
+        </w:tabs>
+        <w:ind w:left="6083" w:hanging="360"/>
+      </w:pPr>
+      <w:rPr>
+        <w:rFonts w:ascii="Courier New" w:hAnsi="Courier New" w:cs="Courier New" w:hint="default"/>
+      </w:rPr>
+    </w:lvl>
+    <w:lvl w:ilvl="8">
+      <w:start w:val="1"/>
+      <w:numFmt w:val="bullet"/>
+      <w:lvlText w:val=""/>
+      <w:lvlJc w:val="left"/>
+      <w:pPr>
+        <w:tabs>
+          <w:tab w:val="num" w:pos="0"/>
+        </w:tabs>
+        <w:ind w:left="6803" w:hanging="360"/>
+      </w:pPr>
+      <w:rPr>
+        <w:rFonts w:ascii="Wingdings" w:hAnsi="Wingdings" w:cs="Wingdings" w:hint="default"/>
+      </w:rPr>
+    </w:lvl>
+  </w:abstractNum>
+  <w:abstractNum w:abstractNumId="6">
+    <w:lvl w:ilvl="0">
+      <w:start w:val="1"/>
       <w:numFmt w:val="none"/>
       <w:suff w:val="nothing"/>
       <w:lvlText w:val=""/>
@@ -1422,6 +1487,9 @@
   </w:num>
   <w:num w:numId="5">
     <w:abstractNumId w:val="5"/>
+  </w:num>
+  <w:num w:numId="6">
+    <w:abstractNumId w:val="6"/>
   </w:num>
 </w:numbering>
 </file>

</xml_diff>